<commit_message>
Se agrega y finaliza la documentación
</commit_message>
<xml_diff>
--- a/documentacion/Diseño del Sistema.docx
+++ b/documentacion/Diseño del Sistema.docx
@@ -3699,7 +3699,7 @@
           <w:color w:val="000000"/>
           <w:szCs w:val="22"/>
         </w:rPr>
-        <w:t>El presente documento detalla el diseño de una aplicación web destinada a la toma de asistencia de estudiantes en la Universidad Nacional de Colombia. La toma de asistencia es una actividad esencial para monitorear la participación de los estudiantes en las clases y facilitar la gestión académica de la institución.</w:t>
+        <w:t xml:space="preserve">El presente documento detalla el diseño de una aplicación web destinada a la toma de asistencia de estudiantes en la Universidad Nacional de Colombia. </w:t>
       </w:r>
     </w:p>
     <w:p>
@@ -4480,7 +4480,6 @@
         <w:rPr>
           <w:rFonts w:ascii="Calibri" w:eastAsia="Calibri" w:hAnsi="Calibri" w:cs="Calibri"/>
         </w:rPr>
-        <w:lastRenderedPageBreak/>
         <w:t>Restricciones Técnicas</w:t>
       </w:r>
       <w:bookmarkEnd w:id="7"/>
@@ -4532,6 +4531,7 @@
           <w:color w:val="000000"/>
           <w:szCs w:val="22"/>
         </w:rPr>
+        <w:lastRenderedPageBreak/>
         <w:t xml:space="preserve">El sitio web no se va a conectar con el </w:t>
       </w:r>
       <w:r>
@@ -4596,6 +4596,55 @@
           <w:szCs w:val="22"/>
         </w:rPr>
         <w:t>.</w:t>
+      </w:r>
+    </w:p>
+    <w:p>
+      <w:pPr>
+        <w:pStyle w:val="Prrafodelista"/>
+        <w:numPr>
+          <w:ilvl w:val="0"/>
+          <w:numId w:val="15"/>
+        </w:numPr>
+        <w:pBdr>
+          <w:top w:val="nil"/>
+          <w:left w:val="nil"/>
+          <w:bottom w:val="nil"/>
+          <w:right w:val="nil"/>
+          <w:between w:val="nil"/>
+        </w:pBdr>
+        <w:spacing w:after="120"/>
+        <w:jc w:val="both"/>
+        <w:rPr>
+          <w:rFonts w:ascii="Calibri" w:eastAsia="Calibri" w:hAnsi="Calibri" w:cs="Calibri"/>
+          <w:color w:val="000000"/>
+          <w:szCs w:val="22"/>
+        </w:rPr>
+      </w:pPr>
+      <w:r>
+        <w:rPr>
+          <w:rFonts w:ascii="Calibri" w:eastAsia="Calibri" w:hAnsi="Calibri" w:cs="Calibri"/>
+          <w:color w:val="000000"/>
+          <w:szCs w:val="22"/>
+        </w:rPr>
+        <w:t xml:space="preserve">Los soportes de las excusas no se </w:t>
+      </w:r>
+      <w:proofErr w:type="gramStart"/>
+      <w:r>
+        <w:rPr>
+          <w:rFonts w:ascii="Calibri" w:eastAsia="Calibri" w:hAnsi="Calibri" w:cs="Calibri"/>
+          <w:color w:val="000000"/>
+          <w:szCs w:val="22"/>
+        </w:rPr>
+        <w:t>guardaran</w:t>
+      </w:r>
+      <w:proofErr w:type="gramEnd"/>
+      <w:r>
+        <w:rPr>
+          <w:rFonts w:ascii="Calibri" w:eastAsia="Calibri" w:hAnsi="Calibri" w:cs="Calibri"/>
+          <w:color w:val="000000"/>
+          <w:szCs w:val="22"/>
+        </w:rPr>
+        <w:t xml:space="preserve"> como archivos sino como link donde se encuentra el soporte</w:t>
       </w:r>
     </w:p>
     <w:p>
@@ -16511,7 +16560,7 @@
                 <w:color w:val="000000"/>
               </w:rPr>
               <w:drawing>
-                <wp:inline distT="0" distB="0" distL="0" distR="0" wp14:anchorId="0B219924" wp14:editId="0602EF76">
+                <wp:inline distT="0" distB="0" distL="0" distR="0" wp14:anchorId="0B219924" wp14:editId="4ED3D206">
                   <wp:extent cx="2047139" cy="920338"/>
                   <wp:effectExtent l="0" t="0" r="0" b="0"/>
                   <wp:docPr id="97620902" name="Imagen 1" descr="Interfaz de usuario gráfica, Texto, Aplicación&#10;&#10;Descripción generada automáticamente"/>
@@ -16598,7 +16647,7 @@
                 <w:noProof/>
               </w:rPr>
               <w:drawing>
-                <wp:inline distT="0" distB="0" distL="0" distR="0" wp14:anchorId="3998DD15" wp14:editId="79D89CC3">
+                <wp:inline distT="0" distB="0" distL="0" distR="0" wp14:anchorId="3998DD15" wp14:editId="206E9EEE">
                   <wp:extent cx="1247140" cy="393700"/>
                   <wp:effectExtent l="0" t="0" r="0" b="6350"/>
                   <wp:docPr id="917876858" name="Imagen 1" descr="Interfaz de usuario gráfica, Aplicación&#10;&#10;Descripción generada automáticamente"/>
@@ -16682,7 +16731,7 @@
                 <w:noProof/>
               </w:rPr>
               <w:drawing>
-                <wp:anchor distT="0" distB="0" distL="114300" distR="114300" simplePos="0" relativeHeight="251673600" behindDoc="0" locked="0" layoutInCell="1" allowOverlap="1" wp14:anchorId="6D3E1A23" wp14:editId="5A368D53">
+                <wp:anchor distT="0" distB="0" distL="114300" distR="114300" simplePos="0" relativeHeight="251673600" behindDoc="0" locked="0" layoutInCell="1" allowOverlap="1" wp14:anchorId="6D3E1A23" wp14:editId="33B4214F">
                   <wp:simplePos x="0" y="0"/>
                   <wp:positionH relativeFrom="column">
                     <wp:posOffset>-1270</wp:posOffset>
@@ -16775,7 +16824,7 @@
                 <w:noProof/>
               </w:rPr>
               <w:drawing>
-                <wp:inline distT="0" distB="0" distL="0" distR="0" wp14:anchorId="3DE0008E" wp14:editId="200E288E">
+                <wp:inline distT="0" distB="0" distL="0" distR="0" wp14:anchorId="3DE0008E" wp14:editId="692B0D8F">
                   <wp:extent cx="2095995" cy="350019"/>
                   <wp:effectExtent l="0" t="0" r="0" b="0"/>
                   <wp:docPr id="1029143189" name="Imagen 1" descr="Interfaz de usuario gráfica, Texto, Aplicación&#10;&#10;Descripción generada automáticamente"/>

</xml_diff>